<commit_message>
Added fill functionaility, load, person, people, and event.
</commit_message>
<xml_diff>
--- a/FamilyMapServer/FoldersAndSources/handlerandserverexamples/Preparation and Active Attendance Points Record - FEBRUARY 2020.docx
+++ b/FamilyMapServer/FoldersAndSources/handlerandserverexamples/Preparation and Active Attendance Points Record - FEBRUARY 2020.docx
@@ -180,19 +180,17 @@
           <w:rFonts w:ascii="Times New Roman" w:hAnsi="Times New Roman" w:cs="Times New Roman"/>
         </w:rPr>
       </w:pPr>
-      <w:proofErr w:type="gramStart"/>
       <w:r>
         <w:rPr>
           <w:rFonts w:ascii="Times New Roman" w:hAnsi="Times New Roman" w:cs="Times New Roman"/>
         </w:rPr>
-        <w:t>Name:_</w:t>
+        <w:t>Name:</w:t>
       </w:r>
-      <w:proofErr w:type="gramEnd"/>
       <w:r>
         <w:rPr>
           <w:rFonts w:ascii="Times New Roman" w:hAnsi="Times New Roman" w:cs="Times New Roman"/>
         </w:rPr>
-        <w:t>____________________________</w:t>
+        <w:t xml:space="preserve"> Joseph Steed </w:t>
       </w:r>
     </w:p>
     <w:p>
@@ -2419,8 +2417,6 @@
           <w:rFonts w:ascii="Times New Roman" w:hAnsi="Times New Roman" w:cs="Times New Roman"/>
         </w:rPr>
       </w:pPr>
-      <w:bookmarkStart w:id="0" w:name="_GoBack"/>
-      <w:bookmarkEnd w:id="0"/>
     </w:p>
     <w:p>
       <w:pPr>
@@ -2755,8 +2751,10 @@
         <w:rPr>
           <w:rFonts w:ascii="Times New Roman" w:hAnsi="Times New Roman" w:cs="Times New Roman"/>
         </w:rPr>
-        <w:t>______________________________________</w:t>
+        <w:t>Joseph Steed  --  3 Mar 2020</w:t>
       </w:r>
+      <w:bookmarkStart w:id="0" w:name="_GoBack"/>
+      <w:bookmarkEnd w:id="0"/>
     </w:p>
     <w:p>
       <w:pPr>
@@ -3029,6 +3027,7 @@
     <w:lsdException w:name="HTML Sample" w:semiHidden="1" w:unhideWhenUsed="1"/>
     <w:lsdException w:name="HTML Typewriter" w:semiHidden="1" w:unhideWhenUsed="1"/>
     <w:lsdException w:name="HTML Variable" w:semiHidden="1" w:unhideWhenUsed="1"/>
+    <w:lsdException w:name="Normal Table" w:semiHidden="1" w:unhideWhenUsed="1"/>
     <w:lsdException w:name="annotation subject" w:semiHidden="1" w:unhideWhenUsed="1"/>
     <w:lsdException w:name="No List" w:semiHidden="1" w:unhideWhenUsed="1"/>
     <w:lsdException w:name="Outline List 1" w:semiHidden="1" w:unhideWhenUsed="1"/>
@@ -3075,8 +3074,10 @@
     <w:lsdException w:name="Table Subtle 2" w:semiHidden="1" w:unhideWhenUsed="1"/>
     <w:lsdException w:name="Table Web 1" w:semiHidden="1" w:unhideWhenUsed="1"/>
     <w:lsdException w:name="Table Web 2" w:semiHidden="1" w:unhideWhenUsed="1"/>
+    <w:lsdException w:name="Table Web 3" w:semiHidden="1" w:unhideWhenUsed="1"/>
     <w:lsdException w:name="Balloon Text" w:semiHidden="1" w:unhideWhenUsed="1"/>
     <w:lsdException w:name="Table Grid" w:uiPriority="59"/>
+    <w:lsdException w:name="Table Theme" w:semiHidden="1" w:unhideWhenUsed="1"/>
     <w:lsdException w:name="Placeholder Text" w:semiHidden="1"/>
     <w:lsdException w:name="No Spacing" w:uiPriority="1" w:qFormat="1"/>
     <w:lsdException w:name="Light Shading" w:uiPriority="60"/>

</xml_diff>